<commit_message>
knitted to html and word doc the layers all for pressures and resilience first draft SI
</commit_message>
<xml_diff>
--- a/documents/methods/layers_all.docx
+++ b/documents/methods/layers_all.docx
@@ -2,14 +2,6 @@
 <file path=word/document.xml><?xml version="1.0" encoding="utf-8"?>
 <w:document xmlns:w="http://schemas.openxmlformats.org/wordprocessingml/2006/main" xmlns:m="http://schemas.openxmlformats.org/officeDocument/2006/math" xmlns:r="http://schemas.openxmlformats.org/officeDocument/2006/relationships" xmlns:o="urn:schemas-microsoft-com:office:office" xmlns:v="urn:schemas-microsoft-com:vml" xmlns:w10="urn:schemas-microsoft-com:office:word" xmlns:a="http://schemas.openxmlformats.org/drawingml/2006/main" xmlns:pic="http://schemas.openxmlformats.org/drawingml/2006/picture" xmlns:wp="http://schemas.openxmlformats.org/drawingml/2006/wordprocessingDrawing">
   <w:body>
-    <w:p>
-      <w:pPr>
-        <w:pStyle w:val="FirstParagraph"/>
-      </w:pPr>
-      <w:r>
-        <w:t xml:space="preserve">output: html_document</w:t>
-      </w:r>
-    </w:p>
     <w:p>
       <w:pPr>
         <w:pStyle w:val="Heading1"/>
@@ -962,7 +954,7 @@
         <w:t xml:space="preserve"> </w:t>
       </w:r>
       <w:r>
-        <w:t xml:space="preserve">the level when organims show mild dissolution</w:t>
+        <w:t xml:space="preserve">the level when organism show mild dissolution</w:t>
       </w:r>
       <w:r>
         <w:rPr>
@@ -1003,7 +995,7 @@
         <w:t xml:space="preserve"> </w:t>
       </w:r>
       <w:r>
-        <w:t xml:space="preserve">the lethal level</w:t>
+        <w:t xml:space="preserve">the lethal saturation level</w:t>
       </w:r>
       <w:r>
         <w:rPr>
@@ -1014,11 +1006,9 @@
       <w:r>
         <w:t xml:space="preserve">.</w:t>
       </w:r>
-    </w:p>
-    <w:p>
-      <w:pPr>
-        <w:pStyle w:val="BodyText"/>
-      </w:pPr>
+      <w:r>
+        <w:t xml:space="preserve"> </w:t>
+      </w:r>
       <w:r>
         <w:rPr>
           <w:b/>
@@ -1141,7 +1131,7 @@
         <w:footnoteReference w:id="41"/>
       </w:r>
       <w:r>
-        <w:t xml:space="preserve">. Monthly mean sea level anomalies since 1993 track changes in sea level (mm) compared to a reference period from 1993-2012. Raw monthly data are provided on a 0.25x0.25 degree grid. These data were clipped to within 3 nautical miles of the coast, and monthly data layers were aggregated and averaged across pixels to compute mean sea level anomalies. We are using a reference point 110% larger than the maximum value in the entire Northeast region from 1993-2017 was used to scale the layer from 0-1. The current maximum value is unlikely to be the future max, thus setting this reference point allows for an increase in sea level rise pressure into the future. All negative values were set to zero (i.e., no negative pressure), such that only positive sea level rise values mattered. The mean value of the raster cells within each OHI region was calculated.</w:t>
+        <w:t xml:space="preserve">. Monthly mean sea level anomalies since 1993 track changes in sea level (mm) compared to a reference period from 1993-2012. Raw monthly data are provided on a 0.25x0.25 degree grid. These data were clipped to within 3 nautical miles of the coast, and monthly data layers were aggregated and averaged across pixels to compute mean sea level anomalies. We are using a reference point 110% larger than the maximum value in the entire Northeast region from 1993-2017 to scale the layer from 0-1. The current maximum value is unlikely to be the future max, thus setting this reference point allows for an increase in sea level rise pressure into the future. All negative values were set to zero (i.e., no negative pressure), such that only positive sea level rise values effected the pressure. The mean value of the raster cells within each OHI region was calculated for regional pressure score.</w:t>
       </w:r>
     </w:p>
     <w:p>
@@ -1217,16 +1207,7 @@
         <w:pStyle w:val="BodyText"/>
       </w:pPr>
       <w:r>
-        <w:t xml:space="preserve">Beaches and coastlines are very sensitive to disturbances, even a few individuals can cause damage</w:t>
-      </w:r>
-      <w:r>
-        <w:rPr>
-          <w:rStyle w:val="FootnoteReference"/>
-        </w:rPr>
-        <w:footnoteReference w:id="46"/>
-      </w:r>
-      <w:r>
-        <w:t xml:space="preserve">. As population densities along the coastlines increases, so does the mounting pressure on intertidal habitats from the presence of humans utlizing them.</w:t>
+        <w:t xml:space="preserve">Beaches and coastlines are very sensitive to disturbances, even a few individuals can cause damage. As population densities along the coastlines increases, so does the mounting pressure on intertidal habitats from the presence of humans utilizing them.</w:t>
       </w:r>
     </w:p>
     <w:p>
@@ -1239,7 +1220,7 @@
       <w:r>
         <w:t xml:space="preserve"> </w:t>
       </w:r>
-      <w:hyperlink r:id="rId47">
+      <w:hyperlink r:id="rId46">
         <w:r>
           <w:rPr>
             <w:rStyle w:val="Hyperlink"/>
@@ -1248,7 +1229,13 @@
         </w:r>
       </w:hyperlink>
       <w:r>
-        <w:t xml:space="preserve">. The GeoTiff files represent popualtion densities in 1 km</w:t>
+        <w:rPr>
+          <w:rStyle w:val="FootnoteReference"/>
+        </w:rPr>
+        <w:footnoteReference w:id="47"/>
+      </w:r>
+      <w:r>
+        <w:t xml:space="preserve">. The GeoTiff files represent population densities in 1 km</w:t>
       </w:r>
       <w:r>
         <w:rPr>
@@ -1260,7 +1247,7 @@
         <w:t xml:space="preserve"> </w:t>
       </w:r>
       <w:r>
-        <w:t xml:space="preserve">grids. To focus on populations that would contribute coastal trampling pressure, we selcted for areas within 25 miles of the coastline. The distrubution of the population densities were very skewed, due to large cities like New York and Boston, so we log transformed the popualtion densities, since a small number of people can have a very large effect on habitats. The 99.99</w:t>
+        <w:t xml:space="preserve">grids. To focus on populations that would contribute coastal trampling pressure, we selected areas within 25 miles of the coastline. The distribution of the population densities were very skewed, due to large cities like New York and Boston, so we log transformed the population densities, since a small number of people can have a very large effect on habitats. The 99.99</w:t>
       </w:r>
       <w:r>
         <w:rPr>
@@ -1328,7 +1315,7 @@
         <w:pStyle w:val="BodyText"/>
       </w:pPr>
       <w:r>
-        <w:t xml:space="preserve">Artificially hardening our coastlines is a method to protect developments along the coast from the ever increasing threats of erosion</w:t>
+        <w:t xml:space="preserve">Artificially hardening coastlines is a reinforcement method to protect developments and land areas along the coast from erosion</w:t>
       </w:r>
       <w:r>
         <w:rPr>
@@ -1337,7 +1324,7 @@
         <w:footnoteReference w:id="50"/>
       </w:r>
       <w:r>
-        <w:t xml:space="preserve">. However this is often a short sighted solution, which costs money to maintain and is detrimental to the habitat, such as narrowing of the intertidal zone</w:t>
+        <w:t xml:space="preserve">. However this is often a short sighted solution. Coastal hardening costs money to maintain and is detrimental to the habitat, such as narrowing of the intertidal zone</w:t>
       </w:r>
       <w:r>
         <w:rPr>
@@ -1349,7 +1336,7 @@
         <w:t xml:space="preserve"> </w:t>
       </w:r>
       <w:r>
-        <w:t xml:space="preserve">or loss of saltmarsh habitats.</w:t>
+        <w:t xml:space="preserve">or loss of salt marsh habitats.</w:t>
       </w:r>
     </w:p>
     <w:p>
@@ -1423,7 +1410,7 @@
         <w:pStyle w:val="BodyText"/>
       </w:pPr>
       <w:r>
-        <w:t xml:space="preserve">Not all aquaculture production facilities are built in similar areas, and the effects of facility location and production on the habitat differ greatly across regions, methods, and species produced. Generally, shellfish aquaculture is the least harmful, because there is little change to the habitat, not much extra structure needs to build, and they actual clean the water</w:t>
+        <w:t xml:space="preserve">The effects of aquaculture facility location and production on habitats differ greatly across regions, methods, and species produced. Generally, shellfish aquaculture is the least harmful, because there is less change to the habitat, not much extra structure needs to build, and they actual clean the water through filter feeding</w:t>
       </w:r>
       <w:r>
         <w:rPr>
@@ -1469,7 +1456,7 @@
         <w:footnoteReference w:id="60"/>
       </w:r>
       <w:r>
-        <w:t xml:space="preserve">. This assessment incorporates 10 criteria: availability and robustness of data, effluent discharge, effects on habitats, use of chemicals, escapes during production, disease (pathogen, and parasite interaction), stock source, predator and wildlife moralities, and escapes during transit when calculating the overall sustainability score. We used the effects on habitats criteria to inform how much habitat alteration from aquaculture production contributes to the habitat destruction layer. The criteria assesses the impact or risk of impact the aquaculture farm has on the</w:t>
+        <w:t xml:space="preserve">. This assessment incorporates 10 criteria: availability and robustness of data, effluent discharge, effects on habitats, use of chemicals, escapes during production, disease (pathogen, and parasite interaction), stock source, predator and wildlife moralities, and escapes during transit when calculating the overall sustainability score. We used the effects on habitats criteria to inform aquaculture production’s contribution to the habitat destruction layer. The criteria assesses the impact or risk of impact the aquaculture farm has on the</w:t>
       </w:r>
       <w:r>
         <w:t xml:space="preserve"> </w:t>
@@ -1495,7 +1482,7 @@
         <w:pStyle w:val="BodyText"/>
       </w:pPr>
       <w:r>
-        <w:t xml:space="preserve">To calculate the score for this layer we rescaled the criteria score from 0-10 to 0-1, scaled the production by multiplying it with the new criteria score, summed up all the scaled production in each region, and then divided it by the total area of the region to distribute the pressures. Since we know that aquculture production is in the early stages and will likely grow much larger than the current prodcution levels, we used a reference point of twice the current maxium of the scaled distributed production in each region, and then rescaled the pressure score 0-1.</w:t>
+        <w:t xml:space="preserve">To calculate the score for this layer we rescaled the criteria score from 0-10 to 0-1, scaled the production by multiplying it with the new criteria score, summed up all the scaled production in each region, and then divided it by the total area of the region to distribute the pressures. Since we know that aquaculture production is in the early stages and will likely grow much larger than the current production levels, we used a reference point of twice the current maxium of the scaled distributed production in each region, and then rescaled the pressure score 0-1.</w:t>
       </w:r>
     </w:p>
     <w:p>
@@ -1561,7 +1548,7 @@
         <w:pStyle w:val="BodyText"/>
       </w:pPr>
       <w:r>
-        <w:t xml:space="preserve">One of the observed side effects during aquaculture production is the increased prevelance of disease, pathogens, and parasite spreading in the farms due to high densities of individuals</w:t>
+        <w:t xml:space="preserve">One of the observed side effects during aquaculture production is the increased prevalence of disease, pathogens, and parasite spreading in the farms due to high densities of individuals</w:t>
       </w:r>
       <w:r>
         <w:rPr>
@@ -1578,7 +1565,7 @@
         <w:pStyle w:val="BodyText"/>
       </w:pPr>
       <w:r>
-        <w:t xml:space="preserve">Sustianability scores for farmed species were obtained from</w:t>
+        <w:t xml:space="preserve">Sustainability scores for farmed species were obtained from</w:t>
       </w:r>
       <w:r>
         <w:t xml:space="preserve"> </w:t>
@@ -1598,7 +1585,7 @@
         <w:footnoteReference w:id="66"/>
       </w:r>
       <w:r>
-        <w:t xml:space="preserve">. This assessment incorportates 10 criteria: avaliablity and robustness of data, effluent discharge, effects on habitats, use of chemicals, escapes during production, diseases (pathogen, and parasite interaction), stock source, predator and wildlife mortalities, and escapes during transit when calculating the overall sustainability score. We used the disease, pathogen, and parasite interaction criteria to inform how much disease from aquaculture production contributes to the species pollution layer. The criteria assesses the increases in transmision or retransmission of diseases or pathogens to wild fish stocks due to the amplification caused by aquaculture production</w:t>
+        <w:t xml:space="preserve">. This assessment incorporates 10 criteria: availability and robustness of data, effluent discharge, effects on habitats, use of chemicals, escapes during production, diseases (pathogen, and parasite interaction), stock source, predator and wildlife mortalities, and escapes during transit when calculating the overall sustainability score. We used the disease, pathogen, and parasite interaction criteria to inform the contribution of aquaculture production to the species pollution layer. The criteria assesses the increases in transmission or retransmission of diseases or pathogens to wild fish stocks due to the amplification caused by aquaculture production.</w:t>
       </w:r>
     </w:p>
     <w:p>
@@ -1606,7 +1593,7 @@
         <w:pStyle w:val="BodyText"/>
       </w:pPr>
       <w:r>
-        <w:t xml:space="preserve">To calculate the score for this layer we rescaled the criteria score from 0-10 to 0-1, scaled the production by multiplying it with the new criteria score, summed up all the scaled production in each region, and then divided it by the total area of the region to distribute the pressures. Since we know that aquculture production is in the early stages and will likely grow much larger than the current prodcution levels, we used a reference point of twice the current maxium of the scaled distributed production in each region, and then rescaled the pressure score 0-1.</w:t>
+        <w:t xml:space="preserve">To calculate the score for this layer we rescaled the criteria score from 0-10 to 0-1, scaled the production by multiplying it with the new criteria score, summed up all the scaled production in each region, and then divided it by the total area of the region to distribute the pressures. Since we know that aquaculture production is in the early stages and will likely grow much larger than the current production levels, we used a reference point of twice the current maxium of the scaled distributed production in each region, and then rescaled the pressure score 0-1.</w:t>
       </w:r>
     </w:p>
     <w:p>
@@ -1718,7 +1705,7 @@
         <w:pStyle w:val="BodyText"/>
       </w:pPr>
       <w:r>
-        <w:t xml:space="preserve">With aquaculture production comes the risk of some farmed individuals escaping into the wild stocks or spawning events introducing farmed genetic recruits into the wild gene pool. This is generally considered detrimental to wild stocks, and that diluting the native gene pool resulting in lower fitness stocks</w:t>
+        <w:t xml:space="preserve">There is the risk of some farmed individuals escaping into the wild stocks or spawning events introducing farmed genetic recruits into the wild gene pool from aquaculture facilities. This is generally considered detrimental to wild stocks, and that diluting the native gene pool results in lower fitness stocks</w:t>
       </w:r>
       <w:r>
         <w:rPr>
@@ -1726,13 +1713,8 @@
         </w:rPr>
         <w:footnoteReference w:id="71"/>
       </w:r>
-    </w:p>
-    <w:p>
-      <w:pPr>
-        <w:pStyle w:val="BodyText"/>
-      </w:pPr>
-      <w:r>
-        <w:t xml:space="preserve">One of the observed side effects during aquaculture production is the increased prevelance of disease, pathogens, and parasite spreading in the farms due to high densities of individuals (REF). These can spread out through neighboring water bodies and infect wild stocks (REF).</w:t>
+      <w:r>
+        <w:t xml:space="preserve">.</w:t>
       </w:r>
     </w:p>
     <w:p>
@@ -1760,7 +1742,7 @@
         <w:footnoteReference w:id="73"/>
       </w:r>
       <w:r>
-        <w:t xml:space="preserve">. This assessment incorportates 10 criteria: avaliablity and robustness of data, effluent discharge, effects on habitats, use of chemicals, escapes during production, diseases (pathogen, and parasite interaction), stock source, predator and wildlife mortalities, and escapes during transit when calculating the overall sustainability score. We used the escapes during production criteria to inform how much genetic escapes from aquaculture production contributes to the species pollution layer. The criteria assesses the risk level of impacts on wild stock populations’s fitness and habitat caused by the aquaculture escapes of non-native or genetically distinct fish.</w:t>
+        <w:t xml:space="preserve">. This assessment incorportates 10 criteria: avaliablity and robustness of data, effluent discharge, effects on habitats, use of chemicals, escapes during production, diseases (pathogen, and parasite interaction), stock source, predator and wildlife mortalities, and escapes during transit when calculating the overall sustainability score. We used the escapes during production criteria to inform contribution of aquaculture to the species pollution layer. The criteria assesses the risk level of impacts on wild stock populations’s fitness and habitat caused by the aquaculture escapes of non-native or genetically distinct fish.</w:t>
       </w:r>
     </w:p>
     <w:p>
@@ -1807,13 +1789,23 @@
     </w:p>
     <w:p>
       <w:pPr>
+        <w:pStyle w:val="Heading2"/>
+      </w:pPr>
+      <w:bookmarkStart w:id="76" w:name="presures-data-selection-criteria-matrix"/>
+      <w:r>
+        <w:t xml:space="preserve">Presures Data Selection Criteria Matrix:</w:t>
+      </w:r>
+      <w:bookmarkEnd w:id="76"/>
+    </w:p>
+    <w:p>
+      <w:pPr>
         <w:pStyle w:val="Heading1"/>
       </w:pPr>
-      <w:bookmarkStart w:id="76" w:name="resilience"/>
+      <w:bookmarkStart w:id="77" w:name="resilience"/>
       <w:r>
         <w:t xml:space="preserve">Resilience</w:t>
       </w:r>
-      <w:bookmarkEnd w:id="76"/>
+      <w:bookmarkEnd w:id="77"/>
     </w:p>
     <w:p>
       <w:pPr>
@@ -1987,11 +1979,11 @@
       <w:pPr>
         <w:pStyle w:val="Heading2"/>
       </w:pPr>
-      <w:bookmarkStart w:id="77" w:name="i.-ecological-integrity"/>
+      <w:bookmarkStart w:id="78" w:name="i.-ecological-integrity"/>
       <w:r>
         <w:t xml:space="preserve">I. Ecological Integrity</w:t>
       </w:r>
-      <w:bookmarkEnd w:id="77"/>
+      <w:bookmarkEnd w:id="78"/>
     </w:p>
     <w:p>
       <w:pPr>
@@ -2011,11 +2003,11 @@
       <w:pPr>
         <w:pStyle w:val="Heading2"/>
       </w:pPr>
-      <w:bookmarkStart w:id="78" w:name="ii.-regulatory-effortsresilience"/>
+      <w:bookmarkStart w:id="79" w:name="ii.-regulatory-effortsresilience"/>
       <w:r>
         <w:t xml:space="preserve">II. Regulatory Efforts/Resilience</w:t>
       </w:r>
-      <w:bookmarkEnd w:id="78"/>
+      <w:bookmarkEnd w:id="79"/>
     </w:p>
     <w:p>
       <w:pPr>
@@ -2329,17 +2321,17 @@
       <w:pPr>
         <w:pStyle w:val="Heading3"/>
       </w:pPr>
-      <w:bookmarkStart w:id="79" w:name="water-pollution-1"/>
+      <w:bookmarkStart w:id="80" w:name="water-pollution-1"/>
       <w:r>
         <w:t xml:space="preserve">1. Water Pollution</w:t>
       </w:r>
-      <w:bookmarkEnd w:id="79"/>
+      <w:bookmarkEnd w:id="80"/>
     </w:p>
     <w:p>
       <w:pPr>
         <w:pStyle w:val="FirstParagraph"/>
       </w:pPr>
-      <w:hyperlink r:id="rId80">
+      <w:hyperlink r:id="rId81">
         <w:r>
           <w:rPr>
             <w:rStyle w:val="Hyperlink"/>
@@ -2358,7 +2350,7 @@
       <w:r>
         <w:t xml:space="preserve"> </w:t>
       </w:r>
-      <w:hyperlink r:id="rId81">
+      <w:hyperlink r:id="rId82">
         <w:r>
           <w:rPr>
             <w:rStyle w:val="Hyperlink"/>
@@ -2370,7 +2362,7 @@
         <w:t xml:space="preserve"> </w:t>
       </w:r>
       <w:r>
-        <w:t xml:space="preserve">(ECHO) database (TABLE: data sources). The EPA’s management of water discharge facilities is used as an indicator for other water pollution prevention regulations, implementation and effectiveness in each region. This database includes historic and current information on facilities that discharge waste and pollution. There are 4 data layers used in the water pollution resilience layer.</w:t>
+        <w:t xml:space="preserve">(ECHO) database. The EPA’s management of water discharge facilities is used as an indicator for other water pollution prevention regulations, implementation and effectiveness in each region. This database includes historic and current information on facilities that discharge waste and pollution. There are 4 data layers used in the water pollution resilience layer.</w:t>
       </w:r>
     </w:p>
     <w:p>
@@ -2440,7 +2432,7 @@
         <w:rPr>
           <w:rStyle w:val="FootnoteReference"/>
         </w:rPr>
-        <w:footnoteReference w:id="82"/>
+        <w:footnoteReference w:id="83"/>
       </w:r>
       <w:r>
         <w:t xml:space="preserve">.</w:t>
@@ -2485,7 +2477,7 @@
         </w:numPr>
       </w:pPr>
       <w:r>
-        <w:t xml:space="preserve">Each facility has a permit which requires discharge monitoring reports at various intervals depending on the permit. We calculated the percent of expected discharge monitoring reports submitted and recaled it to the target of 95% submitted, which is based on the EPA established</w:t>
+        <w:t xml:space="preserve">Each facility has a permit which requires discharge monitoring reports at various intervals depending on the permit. We calculated the percent of expected discharge monitoring reports submitted and rescaled it to the target of 95% submitted, which is based on the EPA established</w:t>
       </w:r>
       <w:r>
         <w:t xml:space="preserve"> </w:t>
@@ -2524,17 +2516,17 @@
       <w:pPr>
         <w:pStyle w:val="Heading3"/>
       </w:pPr>
-      <w:bookmarkStart w:id="83" w:name="climate-change-1"/>
+      <w:bookmarkStart w:id="84" w:name="climate-change-1"/>
       <w:r>
         <w:t xml:space="preserve">2. Climate Change</w:t>
       </w:r>
-      <w:bookmarkEnd w:id="83"/>
+      <w:bookmarkEnd w:id="84"/>
     </w:p>
     <w:p>
       <w:pPr>
         <w:pStyle w:val="FirstParagraph"/>
       </w:pPr>
-      <w:hyperlink r:id="rId84">
+      <w:hyperlink r:id="rId85">
         <w:r>
           <w:rPr>
             <w:rStyle w:val="Hyperlink"/>
@@ -2548,7 +2540,7 @@
         <w:pStyle w:val="BodyText"/>
       </w:pPr>
       <w:r>
-        <w:t xml:space="preserve">Multiple data sources were used to calculate the climate change resilience layer including American Council for Energy Efficiency (ACEE), America’s Pledge Report, US Energy Information Administration (EIA), and the Environmental Protection Agency (EPA) (TABLE: data sources all layers). There are 4 data layers used in the climate change resilience layer.</w:t>
+        <w:t xml:space="preserve">Multiple data sources were used to calculate the climate change resilience layer including American Council for Energy Efficiency (ACEE), America’s Pledge Report, US Energy Information Administration (EIA), and the Environmental Protection Agency (EPA). There are 4 data layers used in the climate change resilience layer.</w:t>
       </w:r>
     </w:p>
     <w:p>
@@ -2575,7 +2567,7 @@
       <w:r>
         <w:t xml:space="preserve"> </w:t>
       </w:r>
-      <w:hyperlink r:id="rId85">
+      <w:hyperlink r:id="rId86">
         <w:r>
           <w:rPr>
             <w:rStyle w:val="Hyperlink"/>
@@ -2584,16 +2576,16 @@
         </w:r>
       </w:hyperlink>
       <w:r>
-        <w:t xml:space="preserve">, which scores each state on their energy efficient policies; the target is the maximum possible score of 50</w:t>
+        <w:t xml:space="preserve">, which scores each state on their energy efficient policies, were compiled from 2005-2017</w:t>
       </w:r>
       <w:r>
         <w:rPr>
           <w:rStyle w:val="FootnoteReference"/>
         </w:rPr>
-        <w:footnoteReference w:id="86"/>
-      </w:r>
-      <w:r>
-        <w:t xml:space="preserve">.</w:t>
+        <w:footnoteReference w:id="87"/>
+      </w:r>
+      <w:r>
+        <w:t xml:space="preserve">. We used the maximum score possible of 50 as the reference point, and then rescaled 0-1.</w:t>
       </w:r>
     </w:p>
     <w:p>
@@ -2604,12 +2596,12 @@
         </w:numPr>
       </w:pPr>
       <w:r>
-        <w:t xml:space="preserve">State level climate friendly actions since the United States exit from the Paris Climate Agreement; This information is taken from</w:t>
-      </w:r>
-      <w:r>
-        <w:t xml:space="preserve"> </w:t>
-      </w:r>
-      <w:hyperlink r:id="rId87">
+        <w:t xml:space="preserve">We incorporated state level climate friendly actions since the United States exit from the Paris Climate Agreement in this layer. This information was taken from</w:t>
+      </w:r>
+      <w:r>
+        <w:t xml:space="preserve"> </w:t>
+      </w:r>
+      <w:hyperlink r:id="rId88">
         <w:r>
           <w:rPr>
             <w:rStyle w:val="Hyperlink"/>
@@ -2621,13 +2613,13 @@
         <w:t xml:space="preserve"> </w:t>
       </w:r>
       <w:r>
-        <w:t xml:space="preserve">which lists the number of climate friendly actions in 33 categories. For this layer, we removed the energy efficiency categories as to not double count and states are scored based on actions taken in 30 different categories; the target is at least one action in each of the category</w:t>
+        <w:t xml:space="preserve">which lists the number of climate friendly actions in 33 different categories. For this layer, we removed the energy efficiency categories as to not double count policies in this area, since we used the ACEE scorecard are a more comprehensive assessment of energy polices. The states are scored based on actions taken in 30 different categories, and the target is at least one action in each of the category</w:t>
       </w:r>
       <w:r>
         <w:rPr>
           <w:rStyle w:val="FootnoteReference"/>
         </w:rPr>
-        <w:footnoteReference w:id="88"/>
+        <w:footnoteReference w:id="89"/>
       </w:r>
       <w:r>
         <w:t xml:space="preserve">.</w:t>
@@ -2653,7 +2645,7 @@
         </w:numPr>
       </w:pPr>
       <w:r>
-        <w:t xml:space="preserve">Scores are calculated by taking the EIA energy consumption data, calculating the percent of energy consumed that comes from clean sources, and dividing it by the target emissions. Total annual carbon emissions were pulled from the EIA website. Clean energy consumption targets are calculated by performing a linear regression from 2004 to the target year of their consumption goal. While there are a variety of energy plans and portfolios in the US that differ from state to state, every state in our region of interest has a</w:t>
+        <w:t xml:space="preserve">The EIA energy consumption data is used to resume how well each state is doing with regards to implementation of their clean energy consumption targets. Scores are calculated by taking the EIA energy consumption data, calculating the percent of energy consumed that comes from clean sources, and dividing it by the target emissions. Clean energy consumption targets are calculated by performing a linear regression from 2004 to the target year of their consumption goal. While there are a variety of energy plans and portfolios in the US that differ from state to state, every state in our region of interest has a</w:t>
       </w:r>
       <w:r>
         <w:t xml:space="preserve"> </w:t>
@@ -2674,7 +2666,7 @@
         <w:rPr>
           <w:rStyle w:val="FootnoteReference"/>
         </w:rPr>
-        <w:footnoteReference w:id="89"/>
+        <w:footnoteReference w:id="90"/>
       </w:r>
       <w:r>
         <w:t xml:space="preserve"> </w:t>
@@ -2686,7 +2678,7 @@
         <w:rPr>
           <w:rStyle w:val="FootnoteReference"/>
         </w:rPr>
-        <w:footnoteReference w:id="91"/>
+        <w:footnoteReference w:id="92"/>
       </w:r>
       <w:r>
         <w:t xml:space="preserve">).</w:t>
@@ -2697,7 +2689,7 @@
         <w:pStyle w:val="Compact"/>
       </w:pPr>
       <w:r>
-        <w:t xml:space="preserve">State Set Renewable Energy Consumption Targets</w:t>
+        <w:t xml:space="preserve">Table X. State Set Renewable Energy Consumption Targets</w:t>
       </w:r>
     </w:p>
     <w:p>
@@ -2821,13 +2813,13 @@
         </w:numPr>
       </w:pPr>
       <w:r>
-        <w:t xml:space="preserve">Scores are calculated by taking the EPA emissions data and dividing it by the target emissions. Total annual carbon emissions were pulled from the EPA website</w:t>
+        <w:t xml:space="preserve">The EPA carbon emissions data is used to resume how well each state is doing with regards to implementation of their carbon emissions targets. Scores are calculated by taking the EPA emissions data and dividing it by the target emissions. Total annual carbon emissions were pulled from the EPA website</w:t>
       </w:r>
       <w:r>
         <w:rPr>
           <w:rStyle w:val="FootnoteReference"/>
         </w:rPr>
-        <w:footnoteReference w:id="92"/>
+        <w:footnoteReference w:id="93"/>
       </w:r>
       <w:r>
         <w:t xml:space="preserve">. Carbon emission targets are calculated by performing a linear regression from 2004 to the target year of state set emissions goal (Table X</w:t>
@@ -2836,7 +2828,7 @@
         <w:rPr>
           <w:rStyle w:val="FootnoteReference"/>
         </w:rPr>
-        <w:footnoteReference w:id="94"/>
+        <w:footnoteReference w:id="95"/>
       </w:r>
       <w:r>
         <w:t xml:space="preserve">).</w:t>
@@ -2858,7 +2850,7 @@
         <w:pStyle w:val="Compact"/>
       </w:pPr>
       <w:r>
-        <w:t xml:space="preserve">State Set CO2 Emissions Targets</w:t>
+        <w:t xml:space="preserve">Table X. State Set CO2 Emissions Targets</w:t>
       </w:r>
     </w:p>
     <w:p>
@@ -2989,7 +2981,7 @@
         <w:pStyle w:val="BodyText"/>
       </w:pPr>
       <w:r>
-        <w:t xml:space="preserve">The same data as Implementation/Enforcement are used as a proxy indicator for this layer</w:t>
+        <w:t xml:space="preserve">The same data as Implementation/Enforcement are used as a proxy indicator for this layer.</w:t>
       </w:r>
     </w:p>
     <w:p>
@@ -3007,17 +2999,17 @@
       <w:pPr>
         <w:pStyle w:val="Heading3"/>
       </w:pPr>
-      <w:bookmarkStart w:id="95" w:name="fishing-pressure"/>
+      <w:bookmarkStart w:id="96" w:name="fishing-pressure"/>
       <w:r>
         <w:t xml:space="preserve">3. Fishing Pressure</w:t>
       </w:r>
-      <w:bookmarkEnd w:id="95"/>
+      <w:bookmarkEnd w:id="96"/>
     </w:p>
     <w:p>
       <w:pPr>
         <w:pStyle w:val="FirstParagraph"/>
       </w:pPr>
-      <w:hyperlink r:id="rId96">
+      <w:hyperlink r:id="rId97">
         <w:r>
           <w:rPr>
             <w:rStyle w:val="Hyperlink"/>
@@ -3059,7 +3051,7 @@
         <w:rPr>
           <w:rStyle w:val="FootnoteReference"/>
         </w:rPr>
-        <w:footnoteReference w:id="97"/>
+        <w:footnoteReference w:id="98"/>
       </w:r>
       <w:r>
         <w:t xml:space="preserve">. The target is that every species caught has been assessed at least once. However, since the more heavily fished species are more likely to have been assessed, we weighted these scores by the amount of catch. By doing so we still count species that are rarely caught and have not yet been assessed, but they don’t</w:t>
@@ -3091,7 +3083,7 @@
         </w:numPr>
       </w:pPr>
       <w:r>
-        <w:t xml:space="preserve">Stock assessments are very valuable, but need to be intermittently reassessed to monitor any changes in the stocks</w:t>
+        <w:t xml:space="preserve">Stock assessments are very valuable, but need to be regularly reassessed to monitor any changes in the stocks</w:t>
       </w:r>
       <w:r>
         <w:rPr>
@@ -3116,7 +3108,7 @@
       <w:r>
         <w:t xml:space="preserve"> </w:t>
       </w:r>
-      <w:hyperlink r:id="rId98">
+      <w:hyperlink r:id="rId99">
         <w:r>
           <w:rPr>
             <w:rStyle w:val="Hyperlink"/>
@@ -3128,16 +3120,25 @@
         <w:t xml:space="preserve"> </w:t>
       </w:r>
       <w:r>
-        <w:t xml:space="preserve">we identified areas where all fishing is prohibited year-round, areas where fish would have refuge from fishing</w:t>
+        <w:t xml:space="preserve">we identified areas where all fishing is prohibited year-round; areas where fish would have refuge from fishing</w:t>
       </w:r>
       <w:r>
         <w:rPr>
           <w:rStyle w:val="FootnoteReference"/>
         </w:rPr>
-        <w:footnoteReference w:id="99"/>
-      </w:r>
-      <w:r>
-        <w:t xml:space="preserve">. We calculated percentage of area in each region that fit these criteria, and then using a target of 30%, rescaled the pressure 0-1. We used a target of 30%, because this is the observed level of ocean closure needed provide fisheries resilience (REF Gaines paper)</w:t>
+        <w:footnoteReference w:id="100"/>
+      </w:r>
+      <w:r>
+        <w:t xml:space="preserve">. We calculated percentage of area in each region that fit these criteria and then, using a target of 30%, rescaled the pressure 0-1. We used a target of 30%, because this is the observed level of ocean closure needed provide fisheries resilience</w:t>
+      </w:r>
+      <w:r>
+        <w:rPr>
+          <w:rStyle w:val="FootnoteReference"/>
+        </w:rPr>
+        <w:footnoteReference w:id="101"/>
+      </w:r>
+      <w:r>
+        <w:t xml:space="preserve">.</w:t>
       </w:r>
     </w:p>
     <w:p>
@@ -3170,16 +3171,30 @@
         </w:numPr>
       </w:pPr>
       <w:r>
-        <w:t xml:space="preserve">Using data obtained from a contact at the NOAA Fisheries Observer Program, we calculated the number of sea days a fisheries observer spent on board a fishing vessel</w:t>
+        <w:t xml:space="preserve">Using data obtained from the NOAA Fisheries Observer Program, we calculated the number of sea days a fisheries observer spent on board a fishing vessel</w:t>
       </w:r>
       <w:r>
         <w:rPr>
           <w:rStyle w:val="FootnoteReference"/>
         </w:rPr>
-        <w:footnoteReference w:id="100"/>
-      </w:r>
-      <w:r>
-        <w:t xml:space="preserve">. Then, using past Annual Discharge Reports with Sea Day Allocation, we pulled the allotted number of sea days for each year and used those as the reference. The allotted sea days was recalculated annually based on the previous years number of sea days and catch the number of allotted sea days. We then rescaled from 0-1, with the goal to reach the allotted number of sea days.</w:t>
+        <w:footnoteReference w:id="103"/>
+      </w:r>
+      <w:r>
+        <w:t xml:space="preserve">. Then, using past</w:t>
+      </w:r>
+      <w:r>
+        <w:t xml:space="preserve"> </w:t>
+      </w:r>
+      <w:hyperlink r:id="rId104">
+        <w:r>
+          <w:rPr>
+            <w:rStyle w:val="Hyperlink"/>
+          </w:rPr>
+          <w:t xml:space="preserve">SBRM Annual Discharge Reports with Sea Day Allocation</w:t>
+        </w:r>
+      </w:hyperlink>
+      <w:r>
+        <w:t xml:space="preserve">, we pulled the allotted number of sea days for each year and used those as the reference. The allotted sea days was recalculated annually based on the previous years number of sea days and catch the number of allotted sea days. We then rescaled from 0-1, with the goal to reach the allotted number of sea days.</w:t>
       </w:r>
     </w:p>
     <w:p>
@@ -3190,13 +3205,13 @@
         </w:numPr>
       </w:pPr>
       <w:r>
-        <w:t xml:space="preserve">We extracted the total number of staff, patrols, and outreach events OLE partakes from the NOAA OLE Northeast Region Annual report. These are summed up and rescaled 0-1 using the highest historic total as the reference point</w:t>
+        <w:t xml:space="preserve">We extracted the total number of staff, patrols, and outreach events OLE partakes from the NOAA OLE Northeast Region Annual reports. These are summed up and rescaled 0-1 using the highest historic total as the reference point</w:t>
       </w:r>
       <w:r>
         <w:rPr>
           <w:rStyle w:val="FootnoteReference"/>
         </w:rPr>
-        <w:footnoteReference w:id="101"/>
+        <w:footnoteReference w:id="105"/>
       </w:r>
       <w:r>
         <w:t xml:space="preserve">.</w:t>
@@ -3228,7 +3243,7 @@
         <w:rPr>
           <w:rStyle w:val="FootnoteReference"/>
         </w:rPr>
-        <w:footnoteReference w:id="102"/>
+        <w:footnoteReference w:id="106"/>
       </w:r>
       <w:r>
         <w:t xml:space="preserve">.</w:t>
@@ -3249,17 +3264,17 @@
       <w:pPr>
         <w:pStyle w:val="Heading3"/>
       </w:pPr>
-      <w:bookmarkStart w:id="103" w:name="habitat-destruction-1"/>
+      <w:bookmarkStart w:id="107" w:name="habitat-destruction-1"/>
       <w:r>
         <w:t xml:space="preserve">4. Habitat Destruction</w:t>
       </w:r>
-      <w:bookmarkEnd w:id="103"/>
+      <w:bookmarkEnd w:id="107"/>
     </w:p>
     <w:p>
       <w:pPr>
         <w:pStyle w:val="FirstParagraph"/>
       </w:pPr>
-      <w:hyperlink r:id="rId104">
+      <w:hyperlink r:id="rId108">
         <w:r>
           <w:rPr>
             <w:rStyle w:val="Hyperlink"/>
@@ -3300,7 +3315,7 @@
       <w:r>
         <w:t xml:space="preserve"> </w:t>
       </w:r>
-      <w:hyperlink r:id="rId105">
+      <w:hyperlink r:id="rId109">
         <w:r>
           <w:rPr>
             <w:rStyle w:val="Hyperlink"/>
@@ -3312,13 +3327,13 @@
         <w:t xml:space="preserve"> </w:t>
       </w:r>
       <w:r>
-        <w:t xml:space="preserve">(since 2017) which scores each coastal state on their policies to protect their beaches from coastal erosion, haphazard development, and sea level. A score of 10/10 results in an A+. We rescaled these scores 0-1</w:t>
+        <w:t xml:space="preserve">(since 2017) which scores each coastal state on their policies to protect their beaches from coastal erosion, haphazard development, and sea level for a total potential score of 10. We rescaled these scores 0-1</w:t>
       </w:r>
       <w:r>
         <w:rPr>
           <w:rStyle w:val="FootnoteReference"/>
         </w:rPr>
-        <w:footnoteReference w:id="106"/>
+        <w:footnoteReference w:id="110"/>
       </w:r>
       <w:r>
         <w:t xml:space="preserve">.</w:t>
@@ -3331,7 +3346,7 @@
           <w:ilvl w:val="0"/>
         </w:numPr>
       </w:pPr>
-      <w:hyperlink r:id="rId107">
+      <w:hyperlink r:id="rId111">
         <w:r>
           <w:rPr>
             <w:rStyle w:val="Hyperlink"/>
@@ -3343,16 +3358,16 @@
         <w:t xml:space="preserve"> </w:t>
       </w:r>
       <w:r>
-        <w:t xml:space="preserve">were used to identify areas where fisheries regulations are in place that prohibit trawling and dredging are prohibited year-round; target is 30% protected</w:t>
+        <w:t xml:space="preserve">were used to identify areas where fisheries regulations are in place that prohibit trawling and dredging year-round</w:t>
       </w:r>
       <w:r>
         <w:rPr>
           <w:rStyle w:val="FootnoteReference"/>
         </w:rPr>
-        <w:footnoteReference w:id="108"/>
-      </w:r>
-      <w:r>
-        <w:t xml:space="preserve">.</w:t>
+        <w:footnoteReference w:id="112"/>
+      </w:r>
+      <w:r>
+        <w:t xml:space="preserve">. We used a target of 30% protected total area in each region.</w:t>
       </w:r>
     </w:p>
     <w:p>
@@ -3381,7 +3396,7 @@
         <w:rPr>
           <w:rStyle w:val="FootnoteReference"/>
         </w:rPr>
-        <w:footnoteReference w:id="109"/>
+        <w:footnoteReference w:id="113"/>
       </w:r>
       <w:r>
         <w:t xml:space="preserve">.</w:t>
@@ -3434,17 +3449,17 @@
       <w:pPr>
         <w:pStyle w:val="Heading3"/>
       </w:pPr>
-      <w:bookmarkStart w:id="110" w:name="species-pollution-1"/>
+      <w:bookmarkStart w:id="114" w:name="species-pollution-1"/>
       <w:r>
         <w:t xml:space="preserve">5. Species Pollution</w:t>
       </w:r>
-      <w:bookmarkEnd w:id="110"/>
+      <w:bookmarkEnd w:id="114"/>
     </w:p>
     <w:p>
       <w:pPr>
         <w:pStyle w:val="FirstParagraph"/>
       </w:pPr>
-      <w:hyperlink r:id="rId111">
+      <w:hyperlink r:id="rId115">
         <w:r>
           <w:rPr>
             <w:rStyle w:val="Hyperlink"/>
@@ -3480,7 +3495,7 @@
         </w:numPr>
       </w:pPr>
       <w:r>
-        <w:t xml:space="preserve">The existence of the Ballast Water Management Plan (BWMP) Requirements implemented and monitored by the US Coast Guard imply the presence of regulations, so each region received a score of 1. It appears that information exists on the number of vessels inspected and how many are in violation of the BWMP, however this is not avaliable to the public. A declassified version or a similar data set would be optimal for quantifying each component of this resilience layer, if it were to become avaliable.</w:t>
+        <w:t xml:space="preserve">The existence of the Ballast Water Management Plan (BWMP) Requirements implemented and monitored by the US Coast Guard imply the presence of regulations, so each region received a score of 1. It appears that information exists on the number of vessels inspected and how many are in violation of the BWMP, however this is not available to the public. A declassified version or a similar data set would be optimal for quantifying each component of this resilience layer, if it were to become available.</w:t>
       </w:r>
     </w:p>
     <w:p>
@@ -3491,7 +3506,7 @@
         </w:numPr>
       </w:pPr>
       <w:r>
-        <w:t xml:space="preserve">The existence of aquaculture permitting system imply the presence of regulations, so each region received score of 1. For calculation purposes this layer does not change the overall score in this layer, but is used more as a placeholder for future iterations of the OHI as aquaculture becomes more streamlined, regulated, and large-scale in the Northeast and better data becomes avaliable.</w:t>
+        <w:t xml:space="preserve">The existence of aquaculture permitting system imply the presence of regulations, so each region received score of 1. For calculation purposes this layer does not change the overall score in this layer, but is used more as a placeholder for future iterations of the OHI as aquaculture becomes more streamlined, regulated, and large-scale in the Northeast and better data becomes available.</w:t>
       </w:r>
     </w:p>
     <w:p>
@@ -3520,16 +3535,16 @@
         </w:numPr>
       </w:pPr>
       <w:r>
-        <w:t xml:space="preserve">We extracted the total number of staff, patrols, and outreach events OLE partakes from the NOAA OLE Northeast Region Annual report. These are summed up and rescaled 0-1 using the highest historic total as the reference point. This information was given to us in PDF report form for 4 years</w:t>
+        <w:t xml:space="preserve">We extracted the total number of staff, patrols, and outreach events OLE partakes in from the NOAA OLE Northeast Region Annual reports. These are summed up and rescaled 0-1 using the highest historic total as the reference point. This information was given to us in PDF report form for 4 years</w:t>
       </w:r>
       <w:r>
         <w:rPr>
           <w:rStyle w:val="FootnoteReference"/>
         </w:rPr>
-        <w:footnoteReference w:id="112"/>
-      </w:r>
-      <w:r>
-        <w:t xml:space="preserve">. This data in raw form, over the entire period of time would be optimal, if this data becomes avaliable.</w:t>
+        <w:footnoteReference w:id="116"/>
+      </w:r>
+      <w:r>
+        <w:t xml:space="preserve">. This data in raw form, over the entire period of time would be optimal, if this data becomes available.</w:t>
       </w:r>
     </w:p>
     <w:p>
@@ -3575,10 +3590,10 @@
         <w:rPr>
           <w:rStyle w:val="FootnoteReference"/>
         </w:rPr>
-        <w:footnoteReference w:id="113"/>
-      </w:r>
-      <w:r>
-        <w:t xml:space="preserve">. Locally specific occurrence data was used to calculate the total number of occurrences in each region that have become established and eradicated. This layer was calculated by dividing the number of species eradicated by the number of new occurrences in each region each year. This data in raw form, over the entire period of time would be optimal, if this data becomes avaliable.</w:t>
+        <w:footnoteReference w:id="117"/>
+      </w:r>
+      <w:r>
+        <w:t xml:space="preserve">. We used locally specific occurrence data to calculate the total number of occurrences in each region that have become established and eradicated. This layer was calculated by dividing the number of species eradicated by the number of new occurrences in each region each year.</w:t>
       </w:r>
     </w:p>
     <w:p>
@@ -3596,17 +3611,17 @@
       <w:pPr>
         <w:pStyle w:val="Heading2"/>
       </w:pPr>
-      <w:bookmarkStart w:id="114" w:name="iii.-social-integrity"/>
+      <w:bookmarkStart w:id="118" w:name="iii.-social-integrity"/>
       <w:r>
         <w:t xml:space="preserve">III. Social Integrity</w:t>
       </w:r>
-      <w:bookmarkEnd w:id="114"/>
+      <w:bookmarkEnd w:id="118"/>
     </w:p>
     <w:p>
       <w:pPr>
         <w:pStyle w:val="FirstParagraph"/>
       </w:pPr>
-      <w:hyperlink r:id="rId115">
+      <w:hyperlink r:id="rId119">
         <w:r>
           <w:rPr>
             <w:rStyle w:val="Hyperlink"/>
@@ -3900,15 +3915,12 @@
         <w:pStyle w:val="BodyText"/>
       </w:pPr>
       <w:r>
-        <w:t xml:space="preserve">“</w:t>
-      </w:r>
-      <w:r>
-        <w:t xml:space="preserve">The</w:t>
-      </w:r>
-      <w:r>
-        <w:t xml:space="preserve"> </w:t>
-      </w:r>
-      <w:hyperlink r:id="rId116">
+        <w:t xml:space="preserve">“The</w:t>
+      </w:r>
+      <w:r>
+        <w:t xml:space="preserve"> </w:t>
+      </w:r>
+      <w:hyperlink r:id="rId120">
         <w:r>
           <w:rPr>
             <w:rStyle w:val="Hyperlink"/>
@@ -3926,22 +3938,10 @@
         <w:rPr>
           <w:rStyle w:val="FootnoteReference"/>
         </w:rPr>
-        <w:footnoteReference w:id="117"/>
-      </w:r>
-      <w:r>
-        <w:t xml:space="preserve"> </w:t>
-      </w:r>
-      <w:r>
-        <w:t xml:space="preserve">as an alternative to the limited information commonly used to assess economic strength and security, namely poverty rates and GDP. This index seeks to provide communities with more diverse and informative data to allow for progression towards increased economic mobility and opportunity. The Opportunity Index measures three dimensions of community opportunity to produce a single overall score for all 50 U.S states: Economy, Education, and Community. Indicators are selected to measure the opportunities that are available in communities based on their established connection to expanding or restricting economic mobility and opportunity (WC OHI).</w:t>
-      </w:r>
-      <w:r>
-        <w:t xml:space="preserve">”</w:t>
-      </w:r>
-      <w:r>
-        <w:t xml:space="preserve"> </w:t>
-      </w:r>
-      <w:r>
-        <w:t xml:space="preserve">Index scores from 2012, and 2014-2017 were used. The Opportunity Index scores each state on a scale of 0-100, which we then rescaled 0-1 and applied directly into each state resilience measure.</w:t>
+        <w:footnoteReference w:id="121"/>
+      </w:r>
+      <w:r>
+        <w:t xml:space="preserve">. The Opportunity Index aims to use indicators beyond economics and to measure the access of opportunities in communities across the country. The index measures four dimensions of community well-being: economy, education, health, and community. Index scores from 2012, and 2014-2017 were used. The Opportunity Index scores each state on a scale of 0-100, which we then rescaled 0-1 and applied directly into each state resilience measure.</w:t>
       </w:r>
     </w:p>
     <w:p>
@@ -3960,15 +3960,12 @@
         <w:pStyle w:val="BodyText"/>
       </w:pPr>
       <w:r>
-        <w:t xml:space="preserve">“</w:t>
-      </w:r>
-      <w:r>
         <w:t xml:space="preserve">The</w:t>
       </w:r>
       <w:r>
         <w:t xml:space="preserve"> </w:t>
       </w:r>
-      <w:hyperlink r:id="rId118">
+      <w:hyperlink r:id="rId122">
         <w:r>
           <w:rPr>
             <w:rStyle w:val="Hyperlink"/>
@@ -3980,22 +3977,34 @@
         <w:t xml:space="preserve"> </w:t>
       </w:r>
       <w:r>
-        <w:t xml:space="preserve">is produced by Beacon Hill Institute on an annual basis and aggregates key microeconomic variables into a single index to measure the economic competitiveness of each state</w:t>
+        <w:t xml:space="preserve">is produced by Beacon Hill Institute on an annual basis and aggregates key microeconomic variables into a single index to measure the economic competitiveness of each state. A state is considered by Beacon Hill Institute to be competitive</w:t>
+      </w:r>
+      <w:r>
+        <w:t xml:space="preserve"> </w:t>
+      </w:r>
+      <w:r>
+        <w:t xml:space="preserve">“</w:t>
+      </w:r>
+      <w:r>
+        <w:t xml:space="preserve">if it has in place the policies and conditions that ensure and sustain a high level of per capita income and its continued growth. Sub-indicators used to assess each state include: Government and fiscal policies, Security, Infrastructure, Human resources, Technology, Business incubation, Openness, and Environmental Policy</w:t>
       </w:r>
       <w:r>
         <w:rPr>
           <w:rStyle w:val="FootnoteReference"/>
         </w:rPr>
-        <w:footnoteReference w:id="119"/>
-      </w:r>
-      <w:r>
-        <w:t xml:space="preserve">. A state is considered by Beacon Hill Institute to be competitive “if it has in place the policies and conditions that ensure and sustain a high level of per capita income and its continued growth</w:t>
+        <w:footnoteReference w:id="123"/>
+      </w:r>
+      <w:r>
+        <w:t xml:space="preserve">.</w:t>
       </w:r>
       <w:r>
         <w:t xml:space="preserve">”</w:t>
       </w:r>
       <w:r>
-        <w:t xml:space="preserve">. Sub-indicators used to assess each state include: Government and fiscal policies, Security, Infrastructure, Human resources, Technology, Business incubation, Openness, and Environmental Policy.(WC OHI)” Index scores from 2005-2017 were used. The State Competitiveness Report scores each state on a scale of 0-10, which we rescaled 0-1 and applied directly into each state resilience measure.</w:t>
+        <w:t xml:space="preserve"> </w:t>
+      </w:r>
+      <w:r>
+        <w:t xml:space="preserve">Index scores from 2005-2017 were used. The State Competitiveness Report scores each state on a scale of 0-10, which we rescaled 0-1 and applied directly into each state resilience measure.</w:t>
       </w:r>
     </w:p>
     <w:p>
@@ -4032,13 +4041,10 @@
         <w:rPr>
           <w:rStyle w:val="FootnoteReference"/>
         </w:rPr>
-        <w:footnoteReference w:id="120"/>
-      </w:r>
-      <w:r>
-        <w:t xml:space="preserve"> </w:t>
-      </w:r>
-      <w:r>
-        <w:t xml:space="preserve">One of their methods for doing so is through and annual scorecard grading Congress members on how they vote on environmentally related issues (for or against). We use these scores to determine how the people in each state value their environments health and protection. How state elected officials vote on these issues is a proxy for the priorities of their constituents who voted them into office.</w:t>
+        <w:footnoteReference w:id="124"/>
+      </w:r>
+      <w:r>
+        <w:t xml:space="preserve">. One of their methods for doing so is through and annual scorecard grading Congress members on how they vote on environmentally related issues (for or against). We use these scores to determine how the people in each state value their environments health and protection. How state elected officials vote on these issues is a proxy for the priorities of their constituents who voted them into office.</w:t>
       </w:r>
     </w:p>
     <w:p>
@@ -4057,13 +4063,13 @@
         <w:pStyle w:val="BodyText"/>
       </w:pPr>
       <w:r>
-        <w:t xml:space="preserve">One of NOAA’s aims is to research and better understand the impacts fisheries management decisions have on fishing communities. They have developed a new method which measures social indicators of the fishing communities to quantify vulnerability and resilience in US coastal regions. Each community is scored in 4 indicators: Social Vulnerability, Gentrification Pressure, Sea Level Rise Vulnerability, Fishing Engagement and Reliance</w:t>
+        <w:t xml:space="preserve">NOAA aims to research and better understand the impacts fisheries management decisions have on fishing communities, so they have developed a new method measuring social indicators of the fishing communities to quantify vulnerability and resilience in US coastal regions. Each community is scored in 4 indicators: Social Vulnerability, Gentrification Pressure, Sea Level Rise Vulnerability, Fishing Engagement and Reliance</w:t>
       </w:r>
       <w:r>
         <w:rPr>
           <w:rStyle w:val="FootnoteReference"/>
         </w:rPr>
-        <w:footnoteReference w:id="121"/>
+        <w:footnoteReference w:id="125"/>
       </w:r>
       <w:r>
         <w:t xml:space="preserve">. The factor analysis technique was used to construct the indicators which</w:t>
@@ -4100,21 +4106,13 @@
     </w:p>
     <w:p>
       <w:pPr>
-        <w:pStyle w:val="Heading1"/>
-      </w:pPr>
-      <w:bookmarkStart w:id="123" w:name="resilience-data-assessment"/>
-      <w:r>
-        <w:t xml:space="preserve">Resilience Data Assessment</w:t>
-      </w:r>
-      <w:bookmarkEnd w:id="123"/>
-    </w:p>
-    <w:p>
-      <w:pPr>
-        <w:pStyle w:val="FirstParagraph"/>
-      </w:pPr>
-      <w:r>
-        <w:t xml:space="preserve">insert the matrix for quality of data here. use the highlighting functions in kable for the green, yellow, red</w:t>
-      </w:r>
+        <w:pStyle w:val="Heading2"/>
+      </w:pPr>
+      <w:bookmarkStart w:id="127" w:name="X3ddb9a1f9400a7e51b60c13608247cd406a6eb5"/>
+      <w:r>
+        <w:t xml:space="preserve">Resilience Data Selection Criteria Matrix:</w:t>
+      </w:r>
+      <w:bookmarkEnd w:id="127"/>
     </w:p>
     <w:sectPr/>
   </w:body>
@@ -4297,7 +4295,7 @@
       </w:hyperlink>
     </w:p>
   </w:footnote>
-  <w:footnote w:id="46">
+  <w:footnote w:id="47">
     <w:p>
       <w:pPr>
         <w:pStyle w:val="FootnoteText"/>
@@ -4411,7 +4409,7 @@
         <w:t xml:space="preserve"> </w:t>
       </w:r>
       <w:r>
-        <w:t xml:space="preserve">NOAA Office of Response and Restoration. Environmental Response Management Application (ERMA) avaliable at</w:t>
+        <w:t xml:space="preserve">NOAA Office of Response and Restoration. Environmental Response Management Application (ERMA) available at</w:t>
       </w:r>
       <w:r>
         <w:t xml:space="preserve"> </w:t>
@@ -4540,7 +4538,7 @@
         <w:t xml:space="preserve"> </w:t>
       </w:r>
       <w:r>
-        <w:t xml:space="preserve">Monterey Bay Aquarium Seafood Watch, avaliable at:</w:t>
+        <w:t xml:space="preserve">Monterrey Bay Aquarium Seafood Watch, available at:</w:t>
       </w:r>
       <w:r>
         <w:t xml:space="preserve"> </w:t>
@@ -4618,7 +4616,7 @@
         <w:t xml:space="preserve"> </w:t>
       </w:r>
       <w:r>
-        <w:t xml:space="preserve">Monterey Bay Aquarium Seafood Watch, avaliable at:</w:t>
+        <w:t xml:space="preserve">Monterrey Bay Aquarium Seafood Watch, available at:</w:t>
       </w:r>
       <w:r>
         <w:t xml:space="preserve"> </w:t>
@@ -4687,7 +4685,7 @@
         <w:t xml:space="preserve">“</w:t>
       </w:r>
       <w:r>
-        <w:t xml:space="preserve">Fitness Reduction and Potential Extinction of Wild Populations of Atlantic Salmon, Salmo Salar , as a Result of Interactions with Escaped Farm Salmon.</w:t>
+        <w:t xml:space="preserve">Fitness Reduction and Potential Extinction of Wild Populations of Atlantic Salmon, Salmo Salar, as a Result of Interactions with Escaped Farm Salmon.</w:t>
       </w:r>
       <w:r>
         <w:t xml:space="preserve">”</w:t>
@@ -4744,7 +4742,7 @@
       </w:hyperlink>
     </w:p>
   </w:footnote>
-  <w:footnote w:id="82">
+  <w:footnote w:id="83">
     <w:p>
       <w:pPr>
         <w:pStyle w:val="FootnoteText"/>
@@ -4764,7 +4762,7 @@
       <w:r>
         <w:t xml:space="preserve"> </w:t>
       </w:r>
-      <w:hyperlink r:id="rId81">
+      <w:hyperlink r:id="rId82">
         <w:r>
           <w:rPr>
             <w:rStyle w:val="Hyperlink"/>
@@ -4774,7 +4772,7 @@
       </w:hyperlink>
     </w:p>
   </w:footnote>
-  <w:footnote w:id="86">
+  <w:footnote w:id="87">
     <w:p>
       <w:pPr>
         <w:pStyle w:val="FootnoteText"/>
@@ -4790,43 +4788,6 @@
       </w:r>
       <w:r>
         <w:t xml:space="preserve">American Council for an Energy-Efficient Economy 2019, The State Energy Efficiency Scorecard. Washington D.C.: American Council for an Energy-Efficient Economy.</w:t>
-      </w:r>
-    </w:p>
-  </w:footnote>
-  <w:footnote w:id="88">
-    <w:p>
-      <w:pPr>
-        <w:pStyle w:val="FootnoteText"/>
-      </w:pPr>
-      <w:r>
-        <w:rPr>
-          <w:rStyle w:val="FootnoteReference"/>
-        </w:rPr>
-        <w:footnoteRef/>
-      </w:r>
-      <w:r>
-        <w:t xml:space="preserve"> </w:t>
-      </w:r>
-      <w:r>
-        <w:t xml:space="preserve">America’s Pledge,</w:t>
-      </w:r>
-      <w:r>
-        <w:t xml:space="preserve"> </w:t>
-      </w:r>
-      <w:r>
-        <w:t xml:space="preserve">“</w:t>
-      </w:r>
-      <w:r>
-        <w:t xml:space="preserve">America’s Pledge Phase 1 Report: States, Cities, and Businesses in the United States Are Stepping Up on Climate Action,</w:t>
-      </w:r>
-      <w:r>
-        <w:t xml:space="preserve">”</w:t>
-      </w:r>
-      <w:r>
-        <w:t xml:space="preserve"> </w:t>
-      </w:r>
-      <w:r>
-        <w:t xml:space="preserve">November 2017.</w:t>
       </w:r>
     </w:p>
   </w:footnote>
@@ -4845,12 +4806,49 @@
         <w:t xml:space="preserve"> </w:t>
       </w:r>
       <w:r>
+        <w:t xml:space="preserve">America’s Pledge,</w:t>
+      </w:r>
+      <w:r>
+        <w:t xml:space="preserve"> </w:t>
+      </w:r>
+      <w:r>
+        <w:t xml:space="preserve">“</w:t>
+      </w:r>
+      <w:r>
+        <w:t xml:space="preserve">America’s Pledge Phase 1 Report: States, Cities, and Businesses in the United States Are Stepping Up on Climate Action,</w:t>
+      </w:r>
+      <w:r>
+        <w:t xml:space="preserve">”</w:t>
+      </w:r>
+      <w:r>
+        <w:t xml:space="preserve"> </w:t>
+      </w:r>
+      <w:r>
+        <w:t xml:space="preserve">November 2017.</w:t>
+      </w:r>
+    </w:p>
+  </w:footnote>
+  <w:footnote w:id="90">
+    <w:p>
+      <w:pPr>
+        <w:pStyle w:val="FootnoteText"/>
+      </w:pPr>
+      <w:r>
+        <w:rPr>
+          <w:rStyle w:val="FootnoteReference"/>
+        </w:rPr>
+        <w:footnoteRef/>
+      </w:r>
+      <w:r>
+        <w:t xml:space="preserve"> </w:t>
+      </w:r>
+      <w:r>
         <w:t xml:space="preserve">U.S. Energy Information Administration 2019, Total Energy Data, Viewed July 2019,</w:t>
       </w:r>
       <w:r>
         <w:t xml:space="preserve"> </w:t>
       </w:r>
-      <w:hyperlink r:id="rId90">
+      <w:hyperlink r:id="rId91">
         <w:r>
           <w:rPr>
             <w:rStyle w:val="Hyperlink"/>
@@ -4860,7 +4858,7 @@
       </w:hyperlink>
     </w:p>
   </w:footnote>
-  <w:footnote w:id="91">
+  <w:footnote w:id="92">
     <w:p>
       <w:pPr>
         <w:pStyle w:val="FootnoteText"/>
@@ -4879,7 +4877,7 @@
       </w:r>
     </w:p>
   </w:footnote>
-  <w:footnote w:id="92">
+  <w:footnote w:id="93">
     <w:p>
       <w:pPr>
         <w:pStyle w:val="FootnoteText"/>
@@ -4899,7 +4897,7 @@
       <w:r>
         <w:t xml:space="preserve"> </w:t>
       </w:r>
-      <w:hyperlink r:id="rId93">
+      <w:hyperlink r:id="rId94">
         <w:r>
           <w:rPr>
             <w:rStyle w:val="Hyperlink"/>
@@ -4909,7 +4907,7 @@
       </w:hyperlink>
     </w:p>
   </w:footnote>
-  <w:footnote w:id="94">
+  <w:footnote w:id="95">
     <w:p>
       <w:pPr>
         <w:pStyle w:val="FootnoteText"/>
@@ -4943,7 +4941,7 @@
       </w:r>
     </w:p>
   </w:footnote>
-  <w:footnote w:id="97">
+  <w:footnote w:id="98">
     <w:p>
       <w:pPr>
         <w:pStyle w:val="FootnoteText"/>
@@ -4962,7 +4960,7 @@
       </w:r>
     </w:p>
   </w:footnote>
-  <w:footnote w:id="99">
+  <w:footnote w:id="100">
     <w:p>
       <w:pPr>
         <w:pStyle w:val="FootnoteText"/>
@@ -4982,7 +4980,7 @@
       <w:r>
         <w:t xml:space="preserve"> </w:t>
       </w:r>
-      <w:hyperlink r:id="rId98">
+      <w:hyperlink r:id="rId99">
         <w:r>
           <w:rPr>
             <w:rStyle w:val="Hyperlink"/>
@@ -4995,7 +4993,7 @@
       </w:r>
     </w:p>
   </w:footnote>
-  <w:footnote w:id="100">
+  <w:footnote w:id="101">
     <w:p>
       <w:pPr>
         <w:pStyle w:val="FootnoteText"/>
@@ -5010,11 +5008,59 @@
         <w:t xml:space="preserve"> </w:t>
       </w:r>
       <w:r>
+        <w:t xml:space="preserve">Gaines, S. D., et al. </w:t>
+      </w:r>
+      <w:r>
+        <w:t xml:space="preserve">“</w:t>
+      </w:r>
+      <w:r>
+        <w:t xml:space="preserve">Designing Marine Reserve Networks for Both Conservation and Fisheries Management.</w:t>
+      </w:r>
+      <w:r>
+        <w:t xml:space="preserve">”</w:t>
+      </w:r>
+      <w:r>
+        <w:t xml:space="preserve"> </w:t>
+      </w:r>
+      <w:r>
+        <w:t xml:space="preserve">Proceedings of the National Academy of Sciences, vol. 107, no. 43, 2010, pp. 18286–18293.,</w:t>
+      </w:r>
+      <w:r>
+        <w:t xml:space="preserve"> </w:t>
+      </w:r>
+      <w:hyperlink r:id="rId102">
+        <w:r>
+          <w:rPr>
+            <w:rStyle w:val="Hyperlink"/>
+          </w:rPr>
+          <w:t xml:space="preserve">doi:10.1073/pnas.0906473107</w:t>
+        </w:r>
+      </w:hyperlink>
+      <w:r>
+        <w:t xml:space="preserve">.</w:t>
+      </w:r>
+    </w:p>
+  </w:footnote>
+  <w:footnote w:id="103">
+    <w:p>
+      <w:pPr>
+        <w:pStyle w:val="FootnoteText"/>
+      </w:pPr>
+      <w:r>
+        <w:rPr>
+          <w:rStyle w:val="FootnoteReference"/>
+        </w:rPr>
+        <w:footnoteRef/>
+      </w:r>
+      <w:r>
+        <w:t xml:space="preserve"> </w:t>
+      </w:r>
+      <w:r>
         <w:t xml:space="preserve">Fisheries Observer data, how to cite? Debrah says there isn’t a specific way for us to cite it</w:t>
       </w:r>
     </w:p>
   </w:footnote>
-  <w:footnote w:id="101">
+  <w:footnote w:id="105">
     <w:p>
       <w:pPr>
         <w:pStyle w:val="FootnoteText"/>
@@ -5029,26 +5075,7 @@
         <w:t xml:space="preserve"> </w:t>
       </w:r>
       <w:r>
-        <w:t xml:space="preserve">(National Oceanographic Atmospheric Association Office of Law Enforcement, Northeast Enforcement Divison: Annual Report Fiscal Year 2018-2015, 2018-2015)</w:t>
-      </w:r>
-    </w:p>
-  </w:footnote>
-  <w:footnote w:id="102">
-    <w:p>
-      <w:pPr>
-        <w:pStyle w:val="FootnoteText"/>
-      </w:pPr>
-      <w:r>
-        <w:rPr>
-          <w:rStyle w:val="FootnoteReference"/>
-        </w:rPr>
-        <w:footnoteRef/>
-      </w:r>
-      <w:r>
-        <w:t xml:space="preserve"> </w:t>
-      </w:r>
-      <w:r>
-        <w:t xml:space="preserve">(National Oceanographic Atmospheric Association Office of Law Enforcement, Northeast Enforcement Divison: Annual Report Fiscal Year 2018-2015, 2018-2015)</w:t>
+        <w:t xml:space="preserve">(National Oceanographic Atmospheric Association Office of Law Enforcement, Northeast Enforcement Division: Annual Report Fiscal Year 2018-2015, 2018-2015)</w:t>
       </w:r>
     </w:p>
   </w:footnote>
@@ -5067,11 +5094,30 @@
         <w:t xml:space="preserve"> </w:t>
       </w:r>
       <w:r>
+        <w:t xml:space="preserve">(National Oceanographic Atmospheric Association Office of Law Enforcement, Northeast Enforcement Division: Annual Report Fiscal Year 2018-2015, 2018-2015)</w:t>
+      </w:r>
+    </w:p>
+  </w:footnote>
+  <w:footnote w:id="110">
+    <w:p>
+      <w:pPr>
+        <w:pStyle w:val="FootnoteText"/>
+      </w:pPr>
+      <w:r>
+        <w:rPr>
+          <w:rStyle w:val="FootnoteReference"/>
+        </w:rPr>
+        <w:footnoteRef/>
+      </w:r>
+      <w:r>
+        <w:t xml:space="preserve"> </w:t>
+      </w:r>
+      <w:r>
         <w:t xml:space="preserve">Surfrider Foundation (2017), State of the Beach Report. San Clemente, CA</w:t>
       </w:r>
     </w:p>
   </w:footnote>
-  <w:footnote w:id="108">
+  <w:footnote w:id="112">
     <w:p>
       <w:pPr>
         <w:pStyle w:val="FootnoteText"/>
@@ -5091,7 +5137,7 @@
       <w:r>
         <w:t xml:space="preserve"> </w:t>
       </w:r>
-      <w:hyperlink r:id="rId107">
+      <w:hyperlink r:id="rId111">
         <w:r>
           <w:rPr>
             <w:rStyle w:val="Hyperlink"/>
@@ -5101,7 +5147,7 @@
       </w:hyperlink>
     </w:p>
   </w:footnote>
-  <w:footnote w:id="109">
+  <w:footnote w:id="113">
     <w:p>
       <w:pPr>
         <w:pStyle w:val="FootnoteText"/>
@@ -5120,7 +5166,7 @@
       </w:r>
     </w:p>
   </w:footnote>
-  <w:footnote w:id="112">
+  <w:footnote w:id="116">
     <w:p>
       <w:pPr>
         <w:pStyle w:val="FootnoteText"/>
@@ -5135,11 +5181,11 @@
         <w:t xml:space="preserve"> </w:t>
       </w:r>
       <w:r>
-        <w:t xml:space="preserve">(National Oceanographic Atmospheric Association Office of Law Enforcement, Northeast Enforcement Divison: Annual Report Fiscal Year 2018-2015, 2018-2015)</w:t>
+        <w:t xml:space="preserve">(National Oceanographic Atmospheric Association Office of Law Enforcement, Northeast Enforcement Division: Annual Report Fiscal Year 2018-2015, 2018-2015)</w:t>
       </w:r>
     </w:p>
   </w:footnote>
-  <w:footnote w:id="113">
+  <w:footnote w:id="117">
     <w:p>
       <w:pPr>
         <w:pStyle w:val="FootnoteText"/>
@@ -5172,7 +5218,7 @@
       </w:r>
     </w:p>
   </w:footnote>
-  <w:footnote w:id="117">
+  <w:footnote w:id="121">
     <w:p>
       <w:pPr>
         <w:pStyle w:val="FootnoteText"/>
@@ -5192,7 +5238,7 @@
       <w:r>
         <w:t xml:space="preserve"> </w:t>
       </w:r>
-      <w:hyperlink r:id="rId116">
+      <w:hyperlink r:id="rId120">
         <w:r>
           <w:rPr>
             <w:rStyle w:val="Hyperlink"/>
@@ -5202,7 +5248,7 @@
       </w:hyperlink>
     </w:p>
   </w:footnote>
-  <w:footnote w:id="119">
+  <w:footnote w:id="123">
     <w:p>
       <w:pPr>
         <w:pStyle w:val="FootnoteText"/>
@@ -5217,12 +5263,12 @@
         <w:t xml:space="preserve"> </w:t>
       </w:r>
       <w:r>
-        <w:t xml:space="preserve">Beacon Hill Institute. 2005-2017. State Competitiveness Report. Availiable at</w:t>
-      </w:r>
-      <w:r>
-        <w:t xml:space="preserve"> </w:t>
-      </w:r>
-      <w:hyperlink r:id="rId118">
+        <w:t xml:space="preserve">Beacon Hill Institute. 2005-2017. State Competitiveness Report. Available at</w:t>
+      </w:r>
+      <w:r>
+        <w:t xml:space="preserve"> </w:t>
+      </w:r>
+      <w:hyperlink r:id="rId122">
         <w:r>
           <w:rPr>
             <w:rStyle w:val="Hyperlink"/>
@@ -5232,7 +5278,7 @@
       </w:hyperlink>
     </w:p>
   </w:footnote>
-  <w:footnote w:id="120">
+  <w:footnote w:id="124">
     <w:p>
       <w:pPr>
         <w:pStyle w:val="FootnoteText"/>
@@ -5251,7 +5297,7 @@
       </w:r>
     </w:p>
   </w:footnote>
-  <w:footnote w:id="121">
+  <w:footnote w:id="125">
     <w:p>
       <w:pPr>
         <w:pStyle w:val="FootnoteText"/>
@@ -5266,12 +5312,12 @@
         <w:t xml:space="preserve"> </w:t>
       </w:r>
       <w:r>
-        <w:t xml:space="preserve">NOAA Office of Science and Technology. Social Indicators of Fishing Community Vulnerability and Resilience in the U.S. Southeast and Northeast Regions. Avaliable at</w:t>
-      </w:r>
-      <w:r>
-        <w:t xml:space="preserve"> </w:t>
-      </w:r>
-      <w:hyperlink r:id="rId122">
+        <w:t xml:space="preserve">NOAA Office of Science and Technology. Social Indicators of Fishing Community Vulnerability and Resilience in the U.S. Southeast and Northeast Regions. Ava liable at</w:t>
+      </w:r>
+      <w:r>
+        <w:t xml:space="preserve"> </w:t>
+      </w:r>
+      <w:hyperlink r:id="rId126">
         <w:r>
           <w:rPr>
             <w:rStyle w:val="Hyperlink"/>

</xml_diff>